<commit_message>
feat: update point form and PDF generation to include additional fields and improve input handling
</commit_message>
<xml_diff>
--- a/app/report/templates/docx_templates/Maintenance Report PM Point Machine JA72&JEA73 (Y1)chat.docx
+++ b/app/report/templates/docx_templates/Maintenance Report PM Point Machine JA72&JEA73 (Y1)chat.docx
@@ -18,28 +18,27 @@
         <w:tblLook w:val="04A0" w:firstRow="1" w:lastRow="0" w:firstColumn="1" w:lastColumn="0" w:noHBand="0" w:noVBand="1"/>
       </w:tblPr>
       <w:tblGrid>
-        <w:gridCol w:w="1317"/>
-        <w:gridCol w:w="1218"/>
-        <w:gridCol w:w="187"/>
-        <w:gridCol w:w="44"/>
-        <w:gridCol w:w="54"/>
-        <w:gridCol w:w="1094"/>
-        <w:gridCol w:w="70"/>
-        <w:gridCol w:w="994"/>
-        <w:gridCol w:w="190"/>
-        <w:gridCol w:w="1287"/>
-        <w:gridCol w:w="329"/>
-        <w:gridCol w:w="75"/>
-        <w:gridCol w:w="432"/>
-        <w:gridCol w:w="832"/>
-        <w:gridCol w:w="352"/>
-        <w:gridCol w:w="841"/>
-        <w:gridCol w:w="9"/>
-        <w:gridCol w:w="482"/>
-        <w:gridCol w:w="326"/>
-        <w:gridCol w:w="318"/>
+        <w:gridCol w:w="1673"/>
+        <w:gridCol w:w="993"/>
+        <w:gridCol w:w="272"/>
+        <w:gridCol w:w="244"/>
+        <w:gridCol w:w="888"/>
+        <w:gridCol w:w="373"/>
+        <w:gridCol w:w="754"/>
+        <w:gridCol w:w="300"/>
+        <w:gridCol w:w="846"/>
+        <w:gridCol w:w="291"/>
+        <w:gridCol w:w="52"/>
+        <w:gridCol w:w="301"/>
+        <w:gridCol w:w="551"/>
+        <w:gridCol w:w="304"/>
+        <w:gridCol w:w="608"/>
+        <w:gridCol w:w="10"/>
+        <w:gridCol w:w="376"/>
+        <w:gridCol w:w="449"/>
+        <w:gridCol w:w="325"/>
         <w:gridCol w:w="27"/>
-        <w:gridCol w:w="240"/>
+        <w:gridCol w:w="255"/>
         <w:gridCol w:w="881"/>
       </w:tblGrid>
       <w:tr>
@@ -64,14 +63,26 @@
                 <w:sz w:val="24"/>
                 <w:szCs w:val="32"/>
               </w:rPr>
-              <w:t>LEADER WAYSIDE :</w:t>
-            </w:r>
+              <w:t xml:space="preserve">LEADER </w:t>
+            </w:r>
+            <w:proofErr w:type="gramStart"/>
+            <w:r>
+              <w:rPr>
+                <w:rFonts w:asciiTheme="majorBidi" w:hAnsiTheme="majorBidi" w:cstheme="majorBidi"/>
+                <w:b/>
+                <w:bCs/>
+                <w:sz w:val="24"/>
+                <w:szCs w:val="32"/>
+              </w:rPr>
+              <w:t>WAYSIDE :</w:t>
+            </w:r>
+            <w:proofErr w:type="gramEnd"/>
           </w:p>
         </w:tc>
         <w:tc>
           <w:tcPr>
             <w:tcW w:w="2735" w:type="dxa"/>
-            <w:gridSpan w:val="6"/>
+            <w:gridSpan w:val="5"/>
             <w:tcBorders>
               <w:bottom w:val="single" w:sz="4" w:space="0" w:color="000000" w:themeColor="text1"/>
             </w:tcBorders>
@@ -91,7 +102,23 @@
                 <w:sz w:val="24"/>
                 <w:szCs w:val="24"/>
               </w:rPr>
-              <w:t>{{leader}}</w:t>
+              <w:t>{{leader</w:t>
+            </w:r>
+            <w:r>
+              <w:rPr>
+                <w:rFonts w:asciiTheme="majorBidi" w:hAnsiTheme="majorBidi" w:cstheme="majorBidi"/>
+                <w:sz w:val="24"/>
+                <w:szCs w:val="24"/>
+              </w:rPr>
+              <w:t>s</w:t>
+            </w:r>
+            <w:r>
+              <w:rPr>
+                <w:rFonts w:asciiTheme="majorBidi" w:hAnsiTheme="majorBidi" w:cstheme="majorBidi"/>
+                <w:sz w:val="24"/>
+                <w:szCs w:val="24"/>
+              </w:rPr>
+              <w:t>}}</w:t>
             </w:r>
           </w:p>
         </w:tc>
@@ -109,6 +136,7 @@
                 <w:szCs w:val="24"/>
               </w:rPr>
             </w:pPr>
+            <w:proofErr w:type="gramStart"/>
             <w:r>
               <w:rPr>
                 <w:rFonts w:asciiTheme="majorBidi" w:hAnsiTheme="majorBidi" w:cstheme="majorBidi"/>
@@ -120,6 +148,7 @@
               </w:rPr>
               <w:t>DATE :</w:t>
             </w:r>
+            <w:proofErr w:type="gramEnd"/>
           </w:p>
         </w:tc>
         <w:tc>
@@ -163,6 +192,7 @@
                 <w:szCs w:val="24"/>
               </w:rPr>
             </w:pPr>
+            <w:proofErr w:type="gramStart"/>
             <w:r>
               <w:rPr>
                 <w:rFonts w:asciiTheme="majorBidi" w:hAnsiTheme="majorBidi" w:cstheme="majorBidi"/>
@@ -174,6 +204,7 @@
               </w:rPr>
               <w:t>TIME :</w:t>
             </w:r>
+            <w:proofErr w:type="gramEnd"/>
           </w:p>
         </w:tc>
         <w:tc>
@@ -293,7 +324,7 @@
         <w:tc>
           <w:tcPr>
             <w:tcW w:w="2735" w:type="dxa"/>
-            <w:gridSpan w:val="6"/>
+            <w:gridSpan w:val="5"/>
             <w:tcBorders>
               <w:top w:val="single" w:sz="4" w:space="0" w:color="000000" w:themeColor="text1"/>
               <w:bottom w:val="single" w:sz="4" w:space="0" w:color="000000" w:themeColor="text1"/>
@@ -332,6 +363,7 @@
                 <w:szCs w:val="24"/>
               </w:rPr>
             </w:pPr>
+            <w:proofErr w:type="gramStart"/>
             <w:r>
               <w:rPr>
                 <w:rFonts w:asciiTheme="majorBidi" w:hAnsiTheme="majorBidi" w:cstheme="majorBidi"/>
@@ -343,6 +375,7 @@
               </w:rPr>
               <w:t>STATION :</w:t>
             </w:r>
+            <w:proofErr w:type="gramEnd"/>
           </w:p>
         </w:tc>
         <w:tc>
@@ -396,8 +429,21 @@
                 <w:sz w:val="24"/>
                 <w:szCs w:val="24"/>
               </w:rPr>
-              <w:t>LOCATION AREA :</w:t>
-            </w:r>
+              <w:t xml:space="preserve">LOCATION </w:t>
+            </w:r>
+            <w:proofErr w:type="gramStart"/>
+            <w:r>
+              <w:rPr>
+                <w:rFonts w:asciiTheme="majorBidi" w:hAnsiTheme="majorBidi" w:cstheme="majorBidi"/>
+                <w:b/>
+                <w:bCs/>
+                <w:color w:val="000000" w:themeColor="text1"/>
+                <w:sz w:val="24"/>
+                <w:szCs w:val="24"/>
+              </w:rPr>
+              <w:t>AREA :</w:t>
+            </w:r>
+            <w:proofErr w:type="gramEnd"/>
           </w:p>
         </w:tc>
         <w:tc>
@@ -444,6 +490,7 @@
                 <w:szCs w:val="32"/>
               </w:rPr>
             </w:pPr>
+            <w:proofErr w:type="gramStart"/>
             <w:r>
               <w:rPr>
                 <w:rFonts w:asciiTheme="majorBidi" w:hAnsiTheme="majorBidi" w:cstheme="majorBidi"/>
@@ -454,6 +501,7 @@
               </w:rPr>
               <w:t>APOSTLE :</w:t>
             </w:r>
+            <w:proofErr w:type="gramEnd"/>
           </w:p>
         </w:tc>
         <w:tc>
@@ -480,14 +528,30 @@
                 <w:sz w:val="24"/>
                 <w:szCs w:val="24"/>
               </w:rPr>
-              <w:t>{{apostle1}}</w:t>
+              <w:t>{{apostle</w:t>
+            </w:r>
+            <w:r>
+              <w:rPr>
+                <w:rFonts w:asciiTheme="majorBidi" w:hAnsiTheme="majorBidi" w:cstheme="majorBidi"/>
+                <w:sz w:val="24"/>
+                <w:szCs w:val="24"/>
+              </w:rPr>
+              <w:t>s</w:t>
+            </w:r>
+            <w:r>
+              <w:rPr>
+                <w:rFonts w:asciiTheme="majorBidi" w:hAnsiTheme="majorBidi" w:cstheme="majorBidi"/>
+                <w:sz w:val="24"/>
+                <w:szCs w:val="24"/>
+              </w:rPr>
+              <w:t>}}</w:t>
             </w:r>
           </w:p>
         </w:tc>
         <w:tc>
           <w:tcPr>
             <w:tcW w:w="1368" w:type="dxa"/>
-            <w:gridSpan w:val="3"/>
+            <w:gridSpan w:val="2"/>
             <w:tcBorders>
               <w:top w:val="single" w:sz="4" w:space="0" w:color="000000" w:themeColor="text1"/>
               <w:bottom w:val="single" w:sz="4" w:space="0" w:color="auto"/>
@@ -502,14 +566,6 @@
                 <w:szCs w:val="24"/>
               </w:rPr>
             </w:pPr>
-            <w:r>
-              <w:rPr>
-                <w:rFonts w:asciiTheme="majorBidi" w:hAnsiTheme="majorBidi" w:cstheme="majorBidi"/>
-                <w:sz w:val="24"/>
-                <w:szCs w:val="24"/>
-              </w:rPr>
-              <w:t>{{apostle2}}</w:t>
-            </w:r>
           </w:p>
         </w:tc>
         <w:tc>
@@ -546,8 +602,9 @@
                 <w:sz w:val="24"/>
                 <w:szCs w:val="32"/>
               </w:rPr>
-              <w:t xml:space="preserve"> NO </w:t>
-            </w:r>
+              <w:t xml:space="preserve"> </w:t>
+            </w:r>
+            <w:proofErr w:type="gramStart"/>
             <w:r>
               <w:rPr>
                 <w:rFonts w:asciiTheme="majorBidi" w:hAnsiTheme="majorBidi" w:cstheme="majorBidi"/>
@@ -557,8 +614,20 @@
                 <w:sz w:val="24"/>
                 <w:szCs w:val="32"/>
               </w:rPr>
+              <w:t xml:space="preserve">NO </w:t>
+            </w:r>
+            <w:r>
+              <w:rPr>
+                <w:rFonts w:asciiTheme="majorBidi" w:hAnsiTheme="majorBidi" w:cstheme="majorBidi"/>
+                <w:b/>
+                <w:bCs/>
+                <w:color w:val="000000" w:themeColor="text1"/>
+                <w:sz w:val="24"/>
+                <w:szCs w:val="32"/>
+              </w:rPr>
               <w:t>:</w:t>
             </w:r>
+            <w:proofErr w:type="gramEnd"/>
           </w:p>
         </w:tc>
         <w:tc>
@@ -692,8 +761,20 @@
                 <w:sz w:val="24"/>
                 <w:szCs w:val="32"/>
               </w:rPr>
-              <w:t>TEAM NAME LIST :</w:t>
-            </w:r>
+              <w:t xml:space="preserve">TEAM NAME </w:t>
+            </w:r>
+            <w:proofErr w:type="gramStart"/>
+            <w:r>
+              <w:rPr>
+                <w:rFonts w:asciiTheme="majorBidi" w:hAnsiTheme="majorBidi" w:cstheme="majorBidi"/>
+                <w:b/>
+                <w:bCs/>
+                <w:sz w:val="24"/>
+                <w:szCs w:val="32"/>
+              </w:rPr>
+              <w:t>LIST :</w:t>
+            </w:r>
+            <w:proofErr w:type="gramEnd"/>
           </w:p>
         </w:tc>
         <w:tc>
@@ -726,7 +807,7 @@
         <w:tc>
           <w:tcPr>
             <w:tcW w:w="1243" w:type="dxa"/>
-            <w:gridSpan w:val="3"/>
+            <w:gridSpan w:val="2"/>
             <w:tcBorders>
               <w:bottom w:val="single" w:sz="4" w:space="0" w:color="auto"/>
             </w:tcBorders>
@@ -909,8 +990,21 @@
                 <w:sz w:val="24"/>
                 <w:szCs w:val="24"/>
               </w:rPr>
-              <w:t>WORK ORDER NO :</w:t>
-            </w:r>
+              <w:t xml:space="preserve">WORK ORDER </w:t>
+            </w:r>
+            <w:proofErr w:type="gramStart"/>
+            <w:r>
+              <w:rPr>
+                <w:rFonts w:asciiTheme="majorBidi" w:hAnsiTheme="majorBidi" w:cstheme="majorBidi"/>
+                <w:b/>
+                <w:bCs/>
+                <w:color w:val="000000" w:themeColor="text1"/>
+                <w:sz w:val="24"/>
+                <w:szCs w:val="24"/>
+              </w:rPr>
+              <w:t>NO :</w:t>
+            </w:r>
+            <w:proofErr w:type="gramEnd"/>
           </w:p>
         </w:tc>
         <w:tc>
@@ -944,7 +1038,7 @@
         <w:tc>
           <w:tcPr>
             <w:tcW w:w="1243" w:type="dxa"/>
-            <w:gridSpan w:val="3"/>
+            <w:gridSpan w:val="2"/>
             <w:tcBorders>
               <w:top w:val="single" w:sz="4" w:space="0" w:color="auto"/>
               <w:bottom w:val="single" w:sz="4" w:space="0" w:color="auto"/>
@@ -1138,6 +1232,7 @@
               </w:rPr>
               <w:t xml:space="preserve">WORK </w:t>
             </w:r>
+            <w:proofErr w:type="gramStart"/>
             <w:r>
               <w:rPr>
                 <w:rFonts w:asciiTheme="majorBidi" w:hAnsiTheme="majorBidi" w:cstheme="majorBidi"/>
@@ -1149,12 +1244,13 @@
               </w:rPr>
               <w:t>DESCRIPTION :</w:t>
             </w:r>
+            <w:proofErr w:type="gramEnd"/>
           </w:p>
         </w:tc>
         <w:tc>
           <w:tcPr>
             <w:tcW w:w="8702" w:type="dxa"/>
-            <w:gridSpan w:val="22"/>
+            <w:gridSpan w:val="21"/>
             <w:tcBorders>
               <w:top w:val="single" w:sz="4" w:space="0" w:color="auto"/>
               <w:bottom w:val="single" w:sz="4" w:space="0" w:color="auto"/>
@@ -1175,7 +1271,35 @@
                 <w:sz w:val="24"/>
                 <w:szCs w:val="24"/>
               </w:rPr>
-              <w:t>{{workdes}}</w:t>
+              <w:t>{{</w:t>
+            </w:r>
+            <w:proofErr w:type="spellStart"/>
+            <w:r>
+              <w:rPr>
+                <w:rFonts w:asciiTheme="majorBidi" w:hAnsiTheme="majorBidi" w:cstheme="majorBidi"/>
+                <w:sz w:val="24"/>
+                <w:szCs w:val="24"/>
+              </w:rPr>
+              <w:t>work_description</w:t>
+            </w:r>
+            <w:proofErr w:type="spellEnd"/>
+          </w:p>
+          <w:p>
+            <w:pPr>
+              <w:jc w:val="center"/>
+              <w:rPr>
+                <w:rFonts w:asciiTheme="majorBidi" w:hAnsiTheme="majorBidi" w:cstheme="majorBidi"/>
+                <w:sz w:val="24"/>
+                <w:szCs w:val="24"/>
+              </w:rPr>
+            </w:pPr>
+            <w:r>
+              <w:rPr>
+                <w:rFonts w:asciiTheme="majorBidi" w:hAnsiTheme="majorBidi" w:cstheme="majorBidi"/>
+                <w:sz w:val="24"/>
+                <w:szCs w:val="24"/>
+              </w:rPr>
+              <w:t>}}</w:t>
             </w:r>
           </w:p>
         </w:tc>
@@ -1266,7 +1390,36 @@
                 <w:sz w:val="24"/>
                 <w:szCs w:val="24"/>
               </w:rPr>
-              <w:t>{{checkin}}</w:t>
+              <w:t>{{</w:t>
+            </w:r>
+            <w:proofErr w:type="spellStart"/>
+            <w:r>
+              <w:rPr>
+                <w:rFonts w:asciiTheme="majorBidi" w:hAnsiTheme="majorBidi" w:cstheme="majorBidi"/>
+                <w:sz w:val="24"/>
+                <w:szCs w:val="24"/>
+              </w:rPr>
+              <w:t>station_in</w:t>
+            </w:r>
+            <w:proofErr w:type="spellEnd"/>
+          </w:p>
+          <w:p>
+            <w:pPr>
+              <w:jc w:val="center"/>
+              <w:rPr>
+                <w:rFonts w:asciiTheme="majorBidi" w:hAnsiTheme="majorBidi" w:cstheme="majorBidi"/>
+                <w:sz w:val="24"/>
+                <w:szCs w:val="24"/>
+              </w:rPr>
+            </w:pPr>
+            <w:proofErr w:type="gramStart"/>
+            <w:r>
+              <w:rPr>
+                <w:rFonts w:asciiTheme="majorBidi" w:hAnsiTheme="majorBidi" w:cstheme="majorBidi"/>
+                <w:sz w:val="24"/>
+                <w:szCs w:val="24"/>
+              </w:rPr>
+              <w:t>}}</w:t>
             </w:r>
             <w:r>
               <w:rPr>
@@ -1275,14 +1428,24 @@
                 <w:szCs w:val="24"/>
                 <w:cs/>
               </w:rPr>
-              <w:t xml:space="preserve">เข้า </w:t>
+              <w:t>เข้า</w:t>
+            </w:r>
+            <w:proofErr w:type="gramEnd"/>
+            <w:r>
+              <w:rPr>
+                <w:rFonts w:asciiTheme="majorBidi" w:hAnsiTheme="majorBidi" w:cstheme="majorBidi" w:hint="cs"/>
+                <w:sz w:val="24"/>
+                <w:szCs w:val="24"/>
+                <w:cs/>
+              </w:rPr>
+              <w:t xml:space="preserve"> </w:t>
             </w:r>
           </w:p>
         </w:tc>
         <w:tc>
           <w:tcPr>
             <w:tcW w:w="1607" w:type="dxa"/>
-            <w:gridSpan w:val="4"/>
+            <w:gridSpan w:val="3"/>
             <w:tcBorders>
               <w:top w:val="single" w:sz="4" w:space="0" w:color="auto"/>
             </w:tcBorders>
@@ -1302,7 +1465,35 @@
                 <w:sz w:val="24"/>
                 <w:szCs w:val="24"/>
               </w:rPr>
-              <w:t>{{checkout}}</w:t>
+              <w:t>{{</w:t>
+            </w:r>
+            <w:proofErr w:type="spellStart"/>
+            <w:r>
+              <w:rPr>
+                <w:rFonts w:asciiTheme="majorBidi" w:hAnsiTheme="majorBidi" w:cstheme="majorBidi"/>
+                <w:sz w:val="24"/>
+                <w:szCs w:val="24"/>
+              </w:rPr>
+              <w:t>station_out</w:t>
+            </w:r>
+            <w:proofErr w:type="spellEnd"/>
+          </w:p>
+          <w:p>
+            <w:pPr>
+              <w:rPr>
+                <w:rFonts w:asciiTheme="majorBidi" w:hAnsiTheme="majorBidi" w:cstheme="majorBidi"/>
+                <w:sz w:val="24"/>
+                <w:szCs w:val="24"/>
+              </w:rPr>
+            </w:pPr>
+            <w:proofErr w:type="gramStart"/>
+            <w:r>
+              <w:rPr>
+                <w:rFonts w:asciiTheme="majorBidi" w:hAnsiTheme="majorBidi" w:cstheme="majorBidi"/>
+                <w:sz w:val="24"/>
+                <w:szCs w:val="24"/>
+              </w:rPr>
+              <w:t>}}</w:t>
             </w:r>
             <w:r>
               <w:rPr>
@@ -1313,6 +1504,7 @@
               </w:rPr>
               <w:t>ออก</w:t>
             </w:r>
+            <w:proofErr w:type="gramEnd"/>
           </w:p>
         </w:tc>
         <w:tc>
@@ -1381,15 +1573,52 @@
                 <w:sz w:val="24"/>
                 <w:szCs w:val="24"/>
               </w:rPr>
-              <w:t>{{earthing_borrow}}</w:t>
-            </w:r>
-            <w:r>
-              <w:rPr>
-                <w:rFonts w:asciiTheme="majorBidi" w:hAnsiTheme="majorBidi" w:cstheme="majorBidi"/>
-                <w:sz w:val="24"/>
-                <w:szCs w:val="24"/>
-              </w:rPr>
-              <w:t>Earthing Device</w:t>
+              <w:t>{{</w:t>
+            </w:r>
+            <w:proofErr w:type="spellStart"/>
+            <w:r>
+              <w:rPr>
+                <w:rFonts w:asciiTheme="majorBidi" w:hAnsiTheme="majorBidi" w:cstheme="majorBidi"/>
+                <w:sz w:val="24"/>
+                <w:szCs w:val="24"/>
+              </w:rPr>
+              <w:t>borrow_earthing</w:t>
+            </w:r>
+            <w:proofErr w:type="spellEnd"/>
+          </w:p>
+          <w:p>
+            <w:pPr>
+              <w:rPr>
+                <w:rFonts w:asciiTheme="majorBidi" w:hAnsiTheme="majorBidi" w:cstheme="majorBidi"/>
+                <w:sz w:val="24"/>
+                <w:szCs w:val="24"/>
+              </w:rPr>
+            </w:pPr>
+            <w:proofErr w:type="gramStart"/>
+            <w:r>
+              <w:rPr>
+                <w:rFonts w:asciiTheme="majorBidi" w:hAnsiTheme="majorBidi" w:cstheme="majorBidi"/>
+                <w:sz w:val="24"/>
+                <w:szCs w:val="24"/>
+              </w:rPr>
+              <w:t>}}</w:t>
+            </w:r>
+            <w:r>
+              <w:rPr>
+                <w:rFonts w:asciiTheme="majorBidi" w:hAnsiTheme="majorBidi" w:cstheme="majorBidi"/>
+                <w:sz w:val="24"/>
+                <w:szCs w:val="24"/>
+              </w:rPr>
+              <w:t>Earthing</w:t>
+            </w:r>
+            <w:proofErr w:type="gramEnd"/>
+            <w:r>
+              <w:rPr>
+                <w:rFonts w:asciiTheme="majorBidi" w:hAnsiTheme="majorBidi" w:cstheme="majorBidi"/>
+                <w:sz w:val="24"/>
+                <w:szCs w:val="24"/>
+              </w:rPr>
+              <w:t xml:space="preserve"> Device</w:t>
             </w:r>
             <w:r>
               <w:rPr>
@@ -1424,15 +1653,52 @@
                 <w:sz w:val="24"/>
                 <w:szCs w:val="24"/>
               </w:rPr>
-              <w:t>{{voltage_borrow}}</w:t>
-            </w:r>
-            <w:r>
-              <w:rPr>
-                <w:rFonts w:asciiTheme="majorBidi" w:hAnsiTheme="majorBidi" w:cstheme="majorBidi"/>
-                <w:sz w:val="24"/>
-                <w:szCs w:val="24"/>
-              </w:rPr>
-              <w:t>Voltage Tester</w:t>
+              <w:t>{{</w:t>
+            </w:r>
+            <w:proofErr w:type="spellStart"/>
+            <w:r>
+              <w:rPr>
+                <w:rFonts w:asciiTheme="majorBidi" w:hAnsiTheme="majorBidi" w:cstheme="majorBidi"/>
+                <w:sz w:val="24"/>
+                <w:szCs w:val="24"/>
+              </w:rPr>
+              <w:t>borrow_voltage</w:t>
+            </w:r>
+            <w:proofErr w:type="spellEnd"/>
+          </w:p>
+          <w:p>
+            <w:pPr>
+              <w:rPr>
+                <w:rFonts w:asciiTheme="majorBidi" w:hAnsiTheme="majorBidi" w:cstheme="majorBidi"/>
+                <w:sz w:val="24"/>
+                <w:szCs w:val="24"/>
+              </w:rPr>
+            </w:pPr>
+            <w:proofErr w:type="gramStart"/>
+            <w:r>
+              <w:rPr>
+                <w:rFonts w:asciiTheme="majorBidi" w:hAnsiTheme="majorBidi" w:cstheme="majorBidi"/>
+                <w:sz w:val="24"/>
+                <w:szCs w:val="24"/>
+              </w:rPr>
+              <w:t>}}</w:t>
+            </w:r>
+            <w:r>
+              <w:rPr>
+                <w:rFonts w:asciiTheme="majorBidi" w:hAnsiTheme="majorBidi" w:cstheme="majorBidi"/>
+                <w:sz w:val="24"/>
+                <w:szCs w:val="24"/>
+              </w:rPr>
+              <w:t>Voltage</w:t>
+            </w:r>
+            <w:proofErr w:type="gramEnd"/>
+            <w:r>
+              <w:rPr>
+                <w:rFonts w:asciiTheme="majorBidi" w:hAnsiTheme="majorBidi" w:cstheme="majorBidi"/>
+                <w:sz w:val="24"/>
+                <w:szCs w:val="24"/>
+              </w:rPr>
+              <w:t xml:space="preserve"> Tester</w:t>
             </w:r>
             <w:r>
               <w:rPr>
@@ -1467,7 +1733,35 @@
                 <w:sz w:val="24"/>
                 <w:szCs w:val="24"/>
               </w:rPr>
-              <w:t>{{borrow}}</w:t>
+              <w:t>{{</w:t>
+            </w:r>
+            <w:proofErr w:type="spellStart"/>
+            <w:r>
+              <w:rPr>
+                <w:rFonts w:asciiTheme="majorBidi" w:hAnsiTheme="majorBidi" w:cstheme="majorBidi"/>
+                <w:sz w:val="24"/>
+                <w:szCs w:val="24"/>
+              </w:rPr>
+              <w:t>borrow_item</w:t>
+            </w:r>
+            <w:proofErr w:type="spellEnd"/>
+          </w:p>
+          <w:p>
+            <w:pPr>
+              <w:rPr>
+                <w:rFonts w:asciiTheme="majorBidi" w:hAnsiTheme="majorBidi" w:cstheme="majorBidi"/>
+                <w:sz w:val="24"/>
+                <w:szCs w:val="24"/>
+              </w:rPr>
+            </w:pPr>
+            <w:proofErr w:type="gramStart"/>
+            <w:r>
+              <w:rPr>
+                <w:rFonts w:asciiTheme="majorBidi" w:hAnsiTheme="majorBidi" w:cstheme="majorBidi"/>
+                <w:sz w:val="24"/>
+                <w:szCs w:val="24"/>
+              </w:rPr>
+              <w:t>}}</w:t>
             </w:r>
             <w:r>
               <w:rPr>
@@ -1478,6 +1772,7 @@
               </w:rPr>
               <w:t>ยืม</w:t>
             </w:r>
+            <w:proofErr w:type="gramEnd"/>
           </w:p>
         </w:tc>
         <w:tc>
@@ -1503,7 +1798,35 @@
                 <w:sz w:val="24"/>
                 <w:szCs w:val="24"/>
               </w:rPr>
-              <w:t>{{return}}</w:t>
+              <w:t>{{</w:t>
+            </w:r>
+            <w:proofErr w:type="spellStart"/>
+            <w:r>
+              <w:rPr>
+                <w:rFonts w:asciiTheme="majorBidi" w:hAnsiTheme="majorBidi" w:cstheme="majorBidi"/>
+                <w:sz w:val="24"/>
+                <w:szCs w:val="24"/>
+              </w:rPr>
+              <w:t>return_item</w:t>
+            </w:r>
+            <w:proofErr w:type="spellEnd"/>
+          </w:p>
+          <w:p>
+            <w:pPr>
+              <w:rPr>
+                <w:rFonts w:asciiTheme="majorBidi" w:hAnsiTheme="majorBidi" w:cstheme="majorBidi"/>
+                <w:sz w:val="24"/>
+                <w:szCs w:val="24"/>
+              </w:rPr>
+            </w:pPr>
+            <w:proofErr w:type="gramStart"/>
+            <w:r>
+              <w:rPr>
+                <w:rFonts w:asciiTheme="majorBidi" w:hAnsiTheme="majorBidi" w:cstheme="majorBidi"/>
+                <w:sz w:val="24"/>
+                <w:szCs w:val="24"/>
+              </w:rPr>
+              <w:t>}}</w:t>
             </w:r>
             <w:r>
               <w:rPr>
@@ -1514,6 +1837,7 @@
               </w:rPr>
               <w:t>คืน</w:t>
             </w:r>
+            <w:proofErr w:type="gramEnd"/>
           </w:p>
         </w:tc>
       </w:tr>
@@ -1521,7 +1845,7 @@
         <w:tc>
           <w:tcPr>
             <w:tcW w:w="3671" w:type="dxa"/>
-            <w:gridSpan w:val="5"/>
+            <w:gridSpan w:val="4"/>
             <w:vAlign w:val="bottom"/>
           </w:tcPr>
           <w:p>
@@ -1591,16 +1915,44 @@
                 <w:rFonts w:asciiTheme="majorBidi" w:hAnsiTheme="majorBidi" w:cstheme="majorBidi"/>
                 <w:sz w:val="24"/>
                 <w:szCs w:val="24"/>
-                <w:cs/>
-              </w:rPr>
-            </w:pPr>
-            <w:r>
-              <w:rPr>
-                <w:rFonts w:asciiTheme="majorBidi" w:hAnsiTheme="majorBidi" w:cstheme="majorBidi"/>
-                <w:sz w:val="24"/>
-                <w:szCs w:val="24"/>
-              </w:rPr>
-              <w:t>{{tra_in}}</w:t>
+              </w:rPr>
+            </w:pPr>
+            <w:r>
+              <w:rPr>
+                <w:rFonts w:asciiTheme="majorBidi" w:hAnsiTheme="majorBidi" w:cstheme="majorBidi"/>
+                <w:sz w:val="24"/>
+                <w:szCs w:val="24"/>
+              </w:rPr>
+              <w:t>{{</w:t>
+            </w:r>
+            <w:proofErr w:type="spellStart"/>
+            <w:r>
+              <w:rPr>
+                <w:rFonts w:asciiTheme="majorBidi" w:hAnsiTheme="majorBidi" w:cstheme="majorBidi"/>
+                <w:sz w:val="24"/>
+                <w:szCs w:val="24"/>
+              </w:rPr>
+              <w:t>track_in</w:t>
+            </w:r>
+            <w:proofErr w:type="spellEnd"/>
+          </w:p>
+          <w:p>
+            <w:pPr>
+              <w:rPr>
+                <w:rFonts w:asciiTheme="majorBidi" w:hAnsiTheme="majorBidi" w:cstheme="majorBidi"/>
+                <w:sz w:val="24"/>
+                <w:szCs w:val="24"/>
+                <w:cs/>
+              </w:rPr>
+            </w:pPr>
+            <w:proofErr w:type="gramStart"/>
+            <w:r>
+              <w:rPr>
+                <w:rFonts w:asciiTheme="majorBidi" w:hAnsiTheme="majorBidi" w:cstheme="majorBidi"/>
+                <w:sz w:val="24"/>
+                <w:szCs w:val="24"/>
+              </w:rPr>
+              <w:t>}}</w:t>
             </w:r>
             <w:r>
               <w:rPr>
@@ -1611,6 +1963,7 @@
               </w:rPr>
               <w:t>เข้า</w:t>
             </w:r>
+            <w:proofErr w:type="gramEnd"/>
           </w:p>
         </w:tc>
         <w:tc>
@@ -1625,16 +1978,44 @@
                 <w:rFonts w:asciiTheme="majorBidi" w:hAnsiTheme="majorBidi" w:cstheme="majorBidi"/>
                 <w:sz w:val="24"/>
                 <w:szCs w:val="24"/>
-                <w:cs/>
-              </w:rPr>
-            </w:pPr>
-            <w:r>
-              <w:rPr>
-                <w:rFonts w:asciiTheme="majorBidi" w:hAnsiTheme="majorBidi" w:cstheme="majorBidi"/>
-                <w:sz w:val="24"/>
-                <w:szCs w:val="24"/>
-              </w:rPr>
-              <w:t>{{tra_out}}</w:t>
+              </w:rPr>
+            </w:pPr>
+            <w:r>
+              <w:rPr>
+                <w:rFonts w:asciiTheme="majorBidi" w:hAnsiTheme="majorBidi" w:cstheme="majorBidi"/>
+                <w:sz w:val="24"/>
+                <w:szCs w:val="24"/>
+              </w:rPr>
+              <w:t>{{</w:t>
+            </w:r>
+            <w:proofErr w:type="spellStart"/>
+            <w:r>
+              <w:rPr>
+                <w:rFonts w:asciiTheme="majorBidi" w:hAnsiTheme="majorBidi" w:cstheme="majorBidi"/>
+                <w:sz w:val="24"/>
+                <w:szCs w:val="24"/>
+              </w:rPr>
+              <w:t>track_out</w:t>
+            </w:r>
+            <w:proofErr w:type="spellEnd"/>
+          </w:p>
+          <w:p>
+            <w:pPr>
+              <w:rPr>
+                <w:rFonts w:asciiTheme="majorBidi" w:hAnsiTheme="majorBidi" w:cstheme="majorBidi"/>
+                <w:sz w:val="24"/>
+                <w:szCs w:val="24"/>
+                <w:cs/>
+              </w:rPr>
+            </w:pPr>
+            <w:proofErr w:type="gramStart"/>
+            <w:r>
+              <w:rPr>
+                <w:rFonts w:asciiTheme="majorBidi" w:hAnsiTheme="majorBidi" w:cstheme="majorBidi"/>
+                <w:sz w:val="24"/>
+                <w:szCs w:val="24"/>
+              </w:rPr>
+              <w:t>}}</w:t>
             </w:r>
             <w:r>
               <w:rPr>
@@ -1645,6 +2026,7 @@
               </w:rPr>
               <w:t>ออก</w:t>
             </w:r>
+            <w:proofErr w:type="gramEnd"/>
           </w:p>
         </w:tc>
         <w:tc>
@@ -4900,7 +5282,6 @@
                 <w:sz w:val="24"/>
                 <w:szCs w:val="24"/>
               </w:rPr>
-              <w:lastRenderedPageBreak/>
               <w:t>6</w:t>
             </w:r>
             <w:r>
@@ -5215,6 +5596,7 @@
                 <w:sz w:val="24"/>
                 <w:szCs w:val="24"/>
               </w:rPr>
+              <w:lastRenderedPageBreak/>
               <w:t>7</w:t>
             </w:r>
             <w:r>
@@ -10004,7 +10386,6 @@
                 <w:szCs w:val="24"/>
                 <w:cs/>
               </w:rPr>
-              <w:lastRenderedPageBreak/>
               <w:t>18.</w:t>
             </w:r>
           </w:p>
@@ -10340,6 +10721,7 @@
                 <w:szCs w:val="24"/>
                 <w:cs/>
               </w:rPr>
+              <w:lastRenderedPageBreak/>
               <w:t>19.</w:t>
             </w:r>
           </w:p>
@@ -17473,7 +17855,29 @@
                 <w:sz w:val="24"/>
                 <w:szCs w:val="24"/>
               </w:rPr>
-              <w:t>L1,L2</w:t>
+              <w:t>L</w:t>
+            </w:r>
+            <w:proofErr w:type="gramStart"/>
+            <w:r>
+              <w:rPr>
+                <w:rFonts w:asciiTheme="majorBidi" w:hAnsiTheme="majorBidi" w:cstheme="majorBidi"/>
+                <w:b/>
+                <w:bCs/>
+                <w:sz w:val="24"/>
+                <w:szCs w:val="24"/>
+              </w:rPr>
+              <w:t>1,L</w:t>
+            </w:r>
+            <w:proofErr w:type="gramEnd"/>
+            <w:r>
+              <w:rPr>
+                <w:rFonts w:asciiTheme="majorBidi" w:hAnsiTheme="majorBidi" w:cstheme="majorBidi"/>
+                <w:b/>
+                <w:bCs/>
+                <w:sz w:val="24"/>
+                <w:szCs w:val="24"/>
+              </w:rPr>
+              <w:t>2</w:t>
             </w:r>
           </w:p>
         </w:tc>
@@ -17502,7 +17906,29 @@
                 <w:sz w:val="24"/>
                 <w:szCs w:val="24"/>
               </w:rPr>
-              <w:t>L1,L3</w:t>
+              <w:t>L</w:t>
+            </w:r>
+            <w:proofErr w:type="gramStart"/>
+            <w:r>
+              <w:rPr>
+                <w:rFonts w:asciiTheme="majorBidi" w:hAnsiTheme="majorBidi" w:cstheme="majorBidi"/>
+                <w:b/>
+                <w:bCs/>
+                <w:sz w:val="24"/>
+                <w:szCs w:val="24"/>
+              </w:rPr>
+              <w:t>1,L</w:t>
+            </w:r>
+            <w:proofErr w:type="gramEnd"/>
+            <w:r>
+              <w:rPr>
+                <w:rFonts w:asciiTheme="majorBidi" w:hAnsiTheme="majorBidi" w:cstheme="majorBidi"/>
+                <w:b/>
+                <w:bCs/>
+                <w:sz w:val="24"/>
+                <w:szCs w:val="24"/>
+              </w:rPr>
+              <w:t>3</w:t>
             </w:r>
           </w:p>
         </w:tc>
@@ -17531,7 +17957,29 @@
                 <w:sz w:val="24"/>
                 <w:szCs w:val="24"/>
               </w:rPr>
-              <w:t>L2,L3</w:t>
+              <w:t>L</w:t>
+            </w:r>
+            <w:proofErr w:type="gramStart"/>
+            <w:r>
+              <w:rPr>
+                <w:rFonts w:asciiTheme="majorBidi" w:hAnsiTheme="majorBidi" w:cstheme="majorBidi"/>
+                <w:b/>
+                <w:bCs/>
+                <w:sz w:val="24"/>
+                <w:szCs w:val="24"/>
+              </w:rPr>
+              <w:t>2,L</w:t>
+            </w:r>
+            <w:proofErr w:type="gramEnd"/>
+            <w:r>
+              <w:rPr>
+                <w:rFonts w:asciiTheme="majorBidi" w:hAnsiTheme="majorBidi" w:cstheme="majorBidi"/>
+                <w:b/>
+                <w:bCs/>
+                <w:sz w:val="24"/>
+                <w:szCs w:val="24"/>
+              </w:rPr>
+              <w:t>3</w:t>
             </w:r>
           </w:p>
         </w:tc>
@@ -19570,7 +20018,6 @@
                 <w:sz w:val="24"/>
                 <w:szCs w:val="24"/>
               </w:rPr>
-              <w:lastRenderedPageBreak/>
               <w:t>3.</w:t>
             </w:r>
           </w:p>
@@ -25667,7 +26114,6 @@
                 <w:rFonts w:asciiTheme="majorBidi" w:hAnsiTheme="majorBidi" w:cstheme="majorBidi"/>
                 <w:szCs w:val="22"/>
               </w:rPr>
-              <w:lastRenderedPageBreak/>
               <w:t>7</w:t>
             </w:r>
           </w:p>
@@ -26134,6 +26580,7 @@
                 <w:rFonts w:asciiTheme="majorBidi" w:hAnsiTheme="majorBidi" w:cstheme="majorBidi"/>
                 <w:szCs w:val="22"/>
               </w:rPr>
+              <w:lastRenderedPageBreak/>
               <w:t>8</w:t>
             </w:r>
           </w:p>
@@ -28542,6 +28989,7 @@
       </w:rPr>
       <w:t>Y1</w:t>
     </w:r>
+    <w:proofErr w:type="gramStart"/>
     <w:r>
       <w:rPr>
         <w:rFonts w:ascii="Angsana New" w:hAnsi="Angsana New" w:cs="Angsana New"/>
@@ -28550,7 +28998,18 @@
         <w:sz w:val="36"/>
         <w:szCs w:val="36"/>
       </w:rPr>
-      <w:t>) : POINT MACHINE</w:t>
+      <w:t>) :</w:t>
+    </w:r>
+    <w:proofErr w:type="gramEnd"/>
+    <w:r>
+      <w:rPr>
+        <w:rFonts w:ascii="Angsana New" w:hAnsi="Angsana New" w:cs="Angsana New"/>
+        <w:b/>
+        <w:bCs/>
+        <w:sz w:val="36"/>
+        <w:szCs w:val="36"/>
+      </w:rPr>
+      <w:t xml:space="preserve"> POINT MACHINE</w:t>
     </w:r>
     <w:r>
       <w:rPr>
@@ -29023,7 +29482,6 @@
   <w:style w:type="character" w:default="1" w:styleId="DefaultParagraphFont">
     <w:name w:val="Default Paragraph Font"/>
     <w:uiPriority w:val="1"/>
-    <w:semiHidden/>
     <w:unhideWhenUsed/>
   </w:style>
   <w:style w:type="table" w:default="1" w:styleId="TableNormal">

</xml_diff>

<commit_message>
feat: add remark fields to point form PDF generation and fix typo in template
</commit_message>
<xml_diff>
--- a/app/report/templates/docx_templates/Maintenance Report PM Point Machine JA72&JEA73 (Y1)chat.docx
+++ b/app/report/templates/docx_templates/Maintenance Report PM Point Machine JA72&JEA73 (Y1)chat.docx
@@ -63,20 +63,8 @@
                 <w:sz w:val="24"/>
                 <w:szCs w:val="32"/>
               </w:rPr>
-              <w:t xml:space="preserve">LEADER </w:t>
-            </w:r>
-            <w:proofErr w:type="gramStart"/>
-            <w:r>
-              <w:rPr>
-                <w:rFonts w:asciiTheme="majorBidi" w:hAnsiTheme="majorBidi" w:cstheme="majorBidi"/>
-                <w:b/>
-                <w:bCs/>
-                <w:sz w:val="24"/>
-                <w:szCs w:val="32"/>
-              </w:rPr>
-              <w:t>WAYSIDE :</w:t>
-            </w:r>
-            <w:proofErr w:type="gramEnd"/>
+              <w:t>LEADER WAYSIDE :</w:t>
+            </w:r>
           </w:p>
         </w:tc>
         <w:tc>
@@ -136,7 +124,6 @@
                 <w:szCs w:val="24"/>
               </w:rPr>
             </w:pPr>
-            <w:proofErr w:type="gramStart"/>
             <w:r>
               <w:rPr>
                 <w:rFonts w:asciiTheme="majorBidi" w:hAnsiTheme="majorBidi" w:cstheme="majorBidi"/>
@@ -148,7 +135,6 @@
               </w:rPr>
               <w:t>DATE :</w:t>
             </w:r>
-            <w:proofErr w:type="gramEnd"/>
           </w:p>
         </w:tc>
         <w:tc>
@@ -192,7 +178,6 @@
                 <w:szCs w:val="24"/>
               </w:rPr>
             </w:pPr>
-            <w:proofErr w:type="gramStart"/>
             <w:r>
               <w:rPr>
                 <w:rFonts w:asciiTheme="majorBidi" w:hAnsiTheme="majorBidi" w:cstheme="majorBidi"/>
@@ -204,7 +189,6 @@
               </w:rPr>
               <w:t>TIME :</w:t>
             </w:r>
-            <w:proofErr w:type="gramEnd"/>
           </w:p>
         </w:tc>
         <w:tc>
@@ -363,7 +347,6 @@
                 <w:szCs w:val="24"/>
               </w:rPr>
             </w:pPr>
-            <w:proofErr w:type="gramStart"/>
             <w:r>
               <w:rPr>
                 <w:rFonts w:asciiTheme="majorBidi" w:hAnsiTheme="majorBidi" w:cstheme="majorBidi"/>
@@ -375,7 +358,6 @@
               </w:rPr>
               <w:t>STATION :</w:t>
             </w:r>
-            <w:proofErr w:type="gramEnd"/>
           </w:p>
         </w:tc>
         <w:tc>
@@ -429,21 +411,8 @@
                 <w:sz w:val="24"/>
                 <w:szCs w:val="24"/>
               </w:rPr>
-              <w:t xml:space="preserve">LOCATION </w:t>
-            </w:r>
-            <w:proofErr w:type="gramStart"/>
-            <w:r>
-              <w:rPr>
-                <w:rFonts w:asciiTheme="majorBidi" w:hAnsiTheme="majorBidi" w:cstheme="majorBidi"/>
-                <w:b/>
-                <w:bCs/>
-                <w:color w:val="000000" w:themeColor="text1"/>
-                <w:sz w:val="24"/>
-                <w:szCs w:val="24"/>
-              </w:rPr>
-              <w:t>AREA :</w:t>
-            </w:r>
-            <w:proofErr w:type="gramEnd"/>
+              <w:t>LOCATION AREA :</w:t>
+            </w:r>
           </w:p>
         </w:tc>
         <w:tc>
@@ -490,7 +459,6 @@
                 <w:szCs w:val="32"/>
               </w:rPr>
             </w:pPr>
-            <w:proofErr w:type="gramStart"/>
             <w:r>
               <w:rPr>
                 <w:rFonts w:asciiTheme="majorBidi" w:hAnsiTheme="majorBidi" w:cstheme="majorBidi"/>
@@ -501,7 +469,6 @@
               </w:rPr>
               <w:t>APOSTLE :</w:t>
             </w:r>
-            <w:proofErr w:type="gramEnd"/>
           </w:p>
         </w:tc>
         <w:tc>
@@ -602,9 +569,8 @@
                 <w:sz w:val="24"/>
                 <w:szCs w:val="32"/>
               </w:rPr>
-              <w:t xml:space="preserve"> </w:t>
-            </w:r>
-            <w:proofErr w:type="gramStart"/>
+              <w:t xml:space="preserve"> NO </w:t>
+            </w:r>
             <w:r>
               <w:rPr>
                 <w:rFonts w:asciiTheme="majorBidi" w:hAnsiTheme="majorBidi" w:cstheme="majorBidi"/>
@@ -614,20 +580,8 @@
                 <w:sz w:val="24"/>
                 <w:szCs w:val="32"/>
               </w:rPr>
-              <w:t xml:space="preserve">NO </w:t>
-            </w:r>
-            <w:r>
-              <w:rPr>
-                <w:rFonts w:asciiTheme="majorBidi" w:hAnsiTheme="majorBidi" w:cstheme="majorBidi"/>
-                <w:b/>
-                <w:bCs/>
-                <w:color w:val="000000" w:themeColor="text1"/>
-                <w:sz w:val="24"/>
-                <w:szCs w:val="32"/>
-              </w:rPr>
               <w:t>:</w:t>
             </w:r>
-            <w:proofErr w:type="gramEnd"/>
           </w:p>
         </w:tc>
         <w:tc>
@@ -761,20 +715,8 @@
                 <w:sz w:val="24"/>
                 <w:szCs w:val="32"/>
               </w:rPr>
-              <w:t xml:space="preserve">TEAM NAME </w:t>
-            </w:r>
-            <w:proofErr w:type="gramStart"/>
-            <w:r>
-              <w:rPr>
-                <w:rFonts w:asciiTheme="majorBidi" w:hAnsiTheme="majorBidi" w:cstheme="majorBidi"/>
-                <w:b/>
-                <w:bCs/>
-                <w:sz w:val="24"/>
-                <w:szCs w:val="32"/>
-              </w:rPr>
-              <w:t>LIST :</w:t>
-            </w:r>
-            <w:proofErr w:type="gramEnd"/>
+              <w:t>TEAM NAME LIST :</w:t>
+            </w:r>
           </w:p>
         </w:tc>
         <w:tc>
@@ -990,21 +932,8 @@
                 <w:sz w:val="24"/>
                 <w:szCs w:val="24"/>
               </w:rPr>
-              <w:t xml:space="preserve">WORK ORDER </w:t>
-            </w:r>
-            <w:proofErr w:type="gramStart"/>
-            <w:r>
-              <w:rPr>
-                <w:rFonts w:asciiTheme="majorBidi" w:hAnsiTheme="majorBidi" w:cstheme="majorBidi"/>
-                <w:b/>
-                <w:bCs/>
-                <w:color w:val="000000" w:themeColor="text1"/>
-                <w:sz w:val="24"/>
-                <w:szCs w:val="24"/>
-              </w:rPr>
-              <w:t>NO :</w:t>
-            </w:r>
-            <w:proofErr w:type="gramEnd"/>
+              <w:t>WORK ORDER NO :</w:t>
+            </w:r>
           </w:p>
         </w:tc>
         <w:tc>
@@ -1232,7 +1161,6 @@
               </w:rPr>
               <w:t xml:space="preserve">WORK </w:t>
             </w:r>
-            <w:proofErr w:type="gramStart"/>
             <w:r>
               <w:rPr>
                 <w:rFonts w:asciiTheme="majorBidi" w:hAnsiTheme="majorBidi" w:cstheme="majorBidi"/>
@@ -1244,7 +1172,6 @@
               </w:rPr>
               <w:t>DESCRIPTION :</w:t>
             </w:r>
-            <w:proofErr w:type="gramEnd"/>
           </w:p>
         </w:tc>
         <w:tc>
@@ -1273,7 +1200,6 @@
               </w:rPr>
               <w:t>{{</w:t>
             </w:r>
-            <w:proofErr w:type="spellStart"/>
             <w:r>
               <w:rPr>
                 <w:rFonts w:asciiTheme="majorBidi" w:hAnsiTheme="majorBidi" w:cstheme="majorBidi"/>
@@ -1282,7 +1208,6 @@
               </w:rPr>
               <w:t>work_description</w:t>
             </w:r>
-            <w:proofErr w:type="spellEnd"/>
           </w:p>
           <w:p>
             <w:pPr>
@@ -1392,7 +1317,6 @@
               </w:rPr>
               <w:t>{{</w:t>
             </w:r>
-            <w:proofErr w:type="spellStart"/>
             <w:r>
               <w:rPr>
                 <w:rFonts w:asciiTheme="majorBidi" w:hAnsiTheme="majorBidi" w:cstheme="majorBidi"/>
@@ -1401,18 +1325,16 @@
               </w:rPr>
               <w:t>station_in</w:t>
             </w:r>
-            <w:proofErr w:type="spellEnd"/>
-          </w:p>
-          <w:p>
-            <w:pPr>
-              <w:jc w:val="center"/>
-              <w:rPr>
-                <w:rFonts w:asciiTheme="majorBidi" w:hAnsiTheme="majorBidi" w:cstheme="majorBidi"/>
-                <w:sz w:val="24"/>
-                <w:szCs w:val="24"/>
-              </w:rPr>
-            </w:pPr>
-            <w:proofErr w:type="gramStart"/>
+          </w:p>
+          <w:p>
+            <w:pPr>
+              <w:jc w:val="center"/>
+              <w:rPr>
+                <w:rFonts w:asciiTheme="majorBidi" w:hAnsiTheme="majorBidi" w:cstheme="majorBidi"/>
+                <w:sz w:val="24"/>
+                <w:szCs w:val="24"/>
+              </w:rPr>
+            </w:pPr>
             <w:r>
               <w:rPr>
                 <w:rFonts w:asciiTheme="majorBidi" w:hAnsiTheme="majorBidi" w:cstheme="majorBidi"/>
@@ -1428,17 +1350,7 @@
                 <w:szCs w:val="24"/>
                 <w:cs/>
               </w:rPr>
-              <w:t>เข้า</w:t>
-            </w:r>
-            <w:proofErr w:type="gramEnd"/>
-            <w:r>
-              <w:rPr>
-                <w:rFonts w:asciiTheme="majorBidi" w:hAnsiTheme="majorBidi" w:cstheme="majorBidi" w:hint="cs"/>
-                <w:sz w:val="24"/>
-                <w:szCs w:val="24"/>
-                <w:cs/>
-              </w:rPr>
-              <w:t xml:space="preserve"> </w:t>
+              <w:t xml:space="preserve">เข้า </w:t>
             </w:r>
           </w:p>
         </w:tc>
@@ -1467,7 +1379,6 @@
               </w:rPr>
               <w:t>{{</w:t>
             </w:r>
-            <w:proofErr w:type="spellStart"/>
             <w:r>
               <w:rPr>
                 <w:rFonts w:asciiTheme="majorBidi" w:hAnsiTheme="majorBidi" w:cstheme="majorBidi"/>
@@ -1476,17 +1387,15 @@
               </w:rPr>
               <w:t>station_out</w:t>
             </w:r>
-            <w:proofErr w:type="spellEnd"/>
-          </w:p>
-          <w:p>
-            <w:pPr>
-              <w:rPr>
-                <w:rFonts w:asciiTheme="majorBidi" w:hAnsiTheme="majorBidi" w:cstheme="majorBidi"/>
-                <w:sz w:val="24"/>
-                <w:szCs w:val="24"/>
-              </w:rPr>
-            </w:pPr>
-            <w:proofErr w:type="gramStart"/>
+          </w:p>
+          <w:p>
+            <w:pPr>
+              <w:rPr>
+                <w:rFonts w:asciiTheme="majorBidi" w:hAnsiTheme="majorBidi" w:cstheme="majorBidi"/>
+                <w:sz w:val="24"/>
+                <w:szCs w:val="24"/>
+              </w:rPr>
+            </w:pPr>
             <w:r>
               <w:rPr>
                 <w:rFonts w:asciiTheme="majorBidi" w:hAnsiTheme="majorBidi" w:cstheme="majorBidi"/>
@@ -1504,7 +1413,6 @@
               </w:rPr>
               <w:t>ออก</w:t>
             </w:r>
-            <w:proofErr w:type="gramEnd"/>
           </w:p>
         </w:tc>
         <w:tc>
@@ -1575,7 +1483,6 @@
               </w:rPr>
               <w:t>{{</w:t>
             </w:r>
-            <w:proofErr w:type="spellStart"/>
             <w:r>
               <w:rPr>
                 <w:rFonts w:asciiTheme="majorBidi" w:hAnsiTheme="majorBidi" w:cstheme="majorBidi"/>
@@ -1584,17 +1491,15 @@
               </w:rPr>
               <w:t>borrow_earthing</w:t>
             </w:r>
-            <w:proofErr w:type="spellEnd"/>
-          </w:p>
-          <w:p>
-            <w:pPr>
-              <w:rPr>
-                <w:rFonts w:asciiTheme="majorBidi" w:hAnsiTheme="majorBidi" w:cstheme="majorBidi"/>
-                <w:sz w:val="24"/>
-                <w:szCs w:val="24"/>
-              </w:rPr>
-            </w:pPr>
-            <w:proofErr w:type="gramStart"/>
+          </w:p>
+          <w:p>
+            <w:pPr>
+              <w:rPr>
+                <w:rFonts w:asciiTheme="majorBidi" w:hAnsiTheme="majorBidi" w:cstheme="majorBidi"/>
+                <w:sz w:val="24"/>
+                <w:szCs w:val="24"/>
+              </w:rPr>
+            </w:pPr>
             <w:r>
               <w:rPr>
                 <w:rFonts w:asciiTheme="majorBidi" w:hAnsiTheme="majorBidi" w:cstheme="majorBidi"/>
@@ -1609,16 +1514,7 @@
                 <w:sz w:val="24"/>
                 <w:szCs w:val="24"/>
               </w:rPr>
-              <w:t>Earthing</w:t>
-            </w:r>
-            <w:proofErr w:type="gramEnd"/>
-            <w:r>
-              <w:rPr>
-                <w:rFonts w:asciiTheme="majorBidi" w:hAnsiTheme="majorBidi" w:cstheme="majorBidi"/>
-                <w:sz w:val="24"/>
-                <w:szCs w:val="24"/>
-              </w:rPr>
-              <w:t xml:space="preserve"> Device</w:t>
+              <w:t>Earthing Device</w:t>
             </w:r>
             <w:r>
               <w:rPr>
@@ -1655,7 +1551,6 @@
               </w:rPr>
               <w:t>{{</w:t>
             </w:r>
-            <w:proofErr w:type="spellStart"/>
             <w:r>
               <w:rPr>
                 <w:rFonts w:asciiTheme="majorBidi" w:hAnsiTheme="majorBidi" w:cstheme="majorBidi"/>
@@ -1664,17 +1559,15 @@
               </w:rPr>
               <w:t>borrow_voltage</w:t>
             </w:r>
-            <w:proofErr w:type="spellEnd"/>
-          </w:p>
-          <w:p>
-            <w:pPr>
-              <w:rPr>
-                <w:rFonts w:asciiTheme="majorBidi" w:hAnsiTheme="majorBidi" w:cstheme="majorBidi"/>
-                <w:sz w:val="24"/>
-                <w:szCs w:val="24"/>
-              </w:rPr>
-            </w:pPr>
-            <w:proofErr w:type="gramStart"/>
+          </w:p>
+          <w:p>
+            <w:pPr>
+              <w:rPr>
+                <w:rFonts w:asciiTheme="majorBidi" w:hAnsiTheme="majorBidi" w:cstheme="majorBidi"/>
+                <w:sz w:val="24"/>
+                <w:szCs w:val="24"/>
+              </w:rPr>
+            </w:pPr>
             <w:r>
               <w:rPr>
                 <w:rFonts w:asciiTheme="majorBidi" w:hAnsiTheme="majorBidi" w:cstheme="majorBidi"/>
@@ -1689,16 +1582,7 @@
                 <w:sz w:val="24"/>
                 <w:szCs w:val="24"/>
               </w:rPr>
-              <w:t>Voltage</w:t>
-            </w:r>
-            <w:proofErr w:type="gramEnd"/>
-            <w:r>
-              <w:rPr>
-                <w:rFonts w:asciiTheme="majorBidi" w:hAnsiTheme="majorBidi" w:cstheme="majorBidi"/>
-                <w:sz w:val="24"/>
-                <w:szCs w:val="24"/>
-              </w:rPr>
-              <w:t xml:space="preserve"> Tester</w:t>
+              <w:t>Voltage Tester</w:t>
             </w:r>
             <w:r>
               <w:rPr>
@@ -1735,7 +1619,6 @@
               </w:rPr>
               <w:t>{{</w:t>
             </w:r>
-            <w:proofErr w:type="spellStart"/>
             <w:r>
               <w:rPr>
                 <w:rFonts w:asciiTheme="majorBidi" w:hAnsiTheme="majorBidi" w:cstheme="majorBidi"/>
@@ -1744,17 +1627,15 @@
               </w:rPr>
               <w:t>borrow_item</w:t>
             </w:r>
-            <w:proofErr w:type="spellEnd"/>
-          </w:p>
-          <w:p>
-            <w:pPr>
-              <w:rPr>
-                <w:rFonts w:asciiTheme="majorBidi" w:hAnsiTheme="majorBidi" w:cstheme="majorBidi"/>
-                <w:sz w:val="24"/>
-                <w:szCs w:val="24"/>
-              </w:rPr>
-            </w:pPr>
-            <w:proofErr w:type="gramStart"/>
+          </w:p>
+          <w:p>
+            <w:pPr>
+              <w:rPr>
+                <w:rFonts w:asciiTheme="majorBidi" w:hAnsiTheme="majorBidi" w:cstheme="majorBidi"/>
+                <w:sz w:val="24"/>
+                <w:szCs w:val="24"/>
+              </w:rPr>
+            </w:pPr>
             <w:r>
               <w:rPr>
                 <w:rFonts w:asciiTheme="majorBidi" w:hAnsiTheme="majorBidi" w:cstheme="majorBidi"/>
@@ -1772,7 +1653,6 @@
               </w:rPr>
               <w:t>ยืม</w:t>
             </w:r>
-            <w:proofErr w:type="gramEnd"/>
           </w:p>
         </w:tc>
         <w:tc>
@@ -1800,7 +1680,6 @@
               </w:rPr>
               <w:t>{{</w:t>
             </w:r>
-            <w:proofErr w:type="spellStart"/>
             <w:r>
               <w:rPr>
                 <w:rFonts w:asciiTheme="majorBidi" w:hAnsiTheme="majorBidi" w:cstheme="majorBidi"/>
@@ -1809,17 +1688,15 @@
               </w:rPr>
               <w:t>return_item</w:t>
             </w:r>
-            <w:proofErr w:type="spellEnd"/>
-          </w:p>
-          <w:p>
-            <w:pPr>
-              <w:rPr>
-                <w:rFonts w:asciiTheme="majorBidi" w:hAnsiTheme="majorBidi" w:cstheme="majorBidi"/>
-                <w:sz w:val="24"/>
-                <w:szCs w:val="24"/>
-              </w:rPr>
-            </w:pPr>
-            <w:proofErr w:type="gramStart"/>
+          </w:p>
+          <w:p>
+            <w:pPr>
+              <w:rPr>
+                <w:rFonts w:asciiTheme="majorBidi" w:hAnsiTheme="majorBidi" w:cstheme="majorBidi"/>
+                <w:sz w:val="24"/>
+                <w:szCs w:val="24"/>
+              </w:rPr>
+            </w:pPr>
             <w:r>
               <w:rPr>
                 <w:rFonts w:asciiTheme="majorBidi" w:hAnsiTheme="majorBidi" w:cstheme="majorBidi"/>
@@ -1837,7 +1714,6 @@
               </w:rPr>
               <w:t>คืน</w:t>
             </w:r>
-            <w:proofErr w:type="gramEnd"/>
           </w:p>
         </w:tc>
       </w:tr>
@@ -1925,7 +1801,6 @@
               </w:rPr>
               <w:t>{{</w:t>
             </w:r>
-            <w:proofErr w:type="spellStart"/>
             <w:r>
               <w:rPr>
                 <w:rFonts w:asciiTheme="majorBidi" w:hAnsiTheme="majorBidi" w:cstheme="majorBidi"/>
@@ -1934,18 +1809,16 @@
               </w:rPr>
               <w:t>track_in</w:t>
             </w:r>
-            <w:proofErr w:type="spellEnd"/>
-          </w:p>
-          <w:p>
-            <w:pPr>
-              <w:rPr>
-                <w:rFonts w:asciiTheme="majorBidi" w:hAnsiTheme="majorBidi" w:cstheme="majorBidi"/>
-                <w:sz w:val="24"/>
-                <w:szCs w:val="24"/>
-                <w:cs/>
-              </w:rPr>
-            </w:pPr>
-            <w:proofErr w:type="gramStart"/>
+          </w:p>
+          <w:p>
+            <w:pPr>
+              <w:rPr>
+                <w:rFonts w:asciiTheme="majorBidi" w:hAnsiTheme="majorBidi" w:cstheme="majorBidi"/>
+                <w:sz w:val="24"/>
+                <w:szCs w:val="24"/>
+                <w:cs/>
+              </w:rPr>
+            </w:pPr>
             <w:r>
               <w:rPr>
                 <w:rFonts w:asciiTheme="majorBidi" w:hAnsiTheme="majorBidi" w:cstheme="majorBidi"/>
@@ -1963,7 +1836,6 @@
               </w:rPr>
               <w:t>เข้า</w:t>
             </w:r>
-            <w:proofErr w:type="gramEnd"/>
           </w:p>
         </w:tc>
         <w:tc>
@@ -1988,7 +1860,6 @@
               </w:rPr>
               <w:t>{{</w:t>
             </w:r>
-            <w:proofErr w:type="spellStart"/>
             <w:r>
               <w:rPr>
                 <w:rFonts w:asciiTheme="majorBidi" w:hAnsiTheme="majorBidi" w:cstheme="majorBidi"/>
@@ -1997,18 +1868,16 @@
               </w:rPr>
               <w:t>track_out</w:t>
             </w:r>
-            <w:proofErr w:type="spellEnd"/>
-          </w:p>
-          <w:p>
-            <w:pPr>
-              <w:rPr>
-                <w:rFonts w:asciiTheme="majorBidi" w:hAnsiTheme="majorBidi" w:cstheme="majorBidi"/>
-                <w:sz w:val="24"/>
-                <w:szCs w:val="24"/>
-                <w:cs/>
-              </w:rPr>
-            </w:pPr>
-            <w:proofErr w:type="gramStart"/>
+          </w:p>
+          <w:p>
+            <w:pPr>
+              <w:rPr>
+                <w:rFonts w:asciiTheme="majorBidi" w:hAnsiTheme="majorBidi" w:cstheme="majorBidi"/>
+                <w:sz w:val="24"/>
+                <w:szCs w:val="24"/>
+                <w:cs/>
+              </w:rPr>
+            </w:pPr>
             <w:r>
               <w:rPr>
                 <w:rFonts w:asciiTheme="majorBidi" w:hAnsiTheme="majorBidi" w:cstheme="majorBidi"/>
@@ -2026,7 +1895,6 @@
               </w:rPr>
               <w:t>ออก</w:t>
             </w:r>
-            <w:proofErr w:type="gramEnd"/>
           </w:p>
         </w:tc>
         <w:tc>
@@ -9771,7 +9639,23 @@
                 <w:sz w:val="24"/>
                 <w:szCs w:val="24"/>
               </w:rPr>
-              <w:t>{{reamrk</w:t>
+              <w:t>{{rem</w:t>
+            </w:r>
+            <w:r>
+              <w:rPr>
+                <w:rFonts w:asciiTheme="majorBidi" w:hAnsiTheme="majorBidi" w:cstheme="majorBidi"/>
+                <w:sz w:val="24"/>
+                <w:szCs w:val="24"/>
+              </w:rPr>
+              <w:t>a</w:t>
+            </w:r>
+            <w:r>
+              <w:rPr>
+                <w:rFonts w:asciiTheme="majorBidi" w:hAnsiTheme="majorBidi" w:cstheme="majorBidi"/>
+                <w:sz w:val="24"/>
+                <w:szCs w:val="24"/>
+              </w:rPr>
+              <w:t>rk</w:t>
             </w:r>
             <w:r>
               <w:rPr>
@@ -10038,7 +9922,23 @@
                 <w:sz w:val="24"/>
                 <w:szCs w:val="24"/>
               </w:rPr>
-              <w:t>{{reamrk</w:t>
+              <w:t>{{rem</w:t>
+            </w:r>
+            <w:r>
+              <w:rPr>
+                <w:rFonts w:asciiTheme="majorBidi" w:hAnsiTheme="majorBidi" w:cstheme="majorBidi"/>
+                <w:sz w:val="24"/>
+                <w:szCs w:val="24"/>
+              </w:rPr>
+              <w:t>a</w:t>
+            </w:r>
+            <w:r>
+              <w:rPr>
+                <w:rFonts w:asciiTheme="majorBidi" w:hAnsiTheme="majorBidi" w:cstheme="majorBidi"/>
+                <w:sz w:val="24"/>
+                <w:szCs w:val="24"/>
+              </w:rPr>
+              <w:t>rk</w:t>
             </w:r>
             <w:r>
               <w:rPr>
@@ -10340,7 +10240,23 @@
                 <w:sz w:val="24"/>
                 <w:szCs w:val="24"/>
               </w:rPr>
-              <w:t>{{reamrk</w:t>
+              <w:t>{{rem</w:t>
+            </w:r>
+            <w:r>
+              <w:rPr>
+                <w:rFonts w:asciiTheme="majorBidi" w:hAnsiTheme="majorBidi" w:cstheme="majorBidi"/>
+                <w:sz w:val="24"/>
+                <w:szCs w:val="24"/>
+              </w:rPr>
+              <w:t>a</w:t>
+            </w:r>
+            <w:r>
+              <w:rPr>
+                <w:rFonts w:asciiTheme="majorBidi" w:hAnsiTheme="majorBidi" w:cstheme="majorBidi"/>
+                <w:sz w:val="24"/>
+                <w:szCs w:val="24"/>
+              </w:rPr>
+              <w:t>rk</w:t>
             </w:r>
             <w:r>
               <w:rPr>
@@ -10675,7 +10591,23 @@
                 <w:sz w:val="24"/>
                 <w:szCs w:val="24"/>
               </w:rPr>
-              <w:t>{{reamrk</w:t>
+              <w:t>{{rem</w:t>
+            </w:r>
+            <w:r>
+              <w:rPr>
+                <w:rFonts w:asciiTheme="majorBidi" w:hAnsiTheme="majorBidi" w:cstheme="majorBidi"/>
+                <w:sz w:val="24"/>
+                <w:szCs w:val="24"/>
+              </w:rPr>
+              <w:t>a</w:t>
+            </w:r>
+            <w:r>
+              <w:rPr>
+                <w:rFonts w:asciiTheme="majorBidi" w:hAnsiTheme="majorBidi" w:cstheme="majorBidi"/>
+                <w:sz w:val="24"/>
+                <w:szCs w:val="24"/>
+              </w:rPr>
+              <w:t>rk</w:t>
             </w:r>
             <w:r>
               <w:rPr>
@@ -10994,7 +10926,23 @@
                 <w:sz w:val="24"/>
                 <w:szCs w:val="24"/>
               </w:rPr>
-              <w:t>{{reamrk</w:t>
+              <w:t>{{rem</w:t>
+            </w:r>
+            <w:r>
+              <w:rPr>
+                <w:rFonts w:asciiTheme="majorBidi" w:hAnsiTheme="majorBidi" w:cstheme="majorBidi"/>
+                <w:sz w:val="24"/>
+                <w:szCs w:val="24"/>
+              </w:rPr>
+              <w:t>a</w:t>
+            </w:r>
+            <w:r>
+              <w:rPr>
+                <w:rFonts w:asciiTheme="majorBidi" w:hAnsiTheme="majorBidi" w:cstheme="majorBidi"/>
+                <w:sz w:val="24"/>
+                <w:szCs w:val="24"/>
+              </w:rPr>
+              <w:t>rk</w:t>
             </w:r>
             <w:r>
               <w:rPr>
@@ -11403,7 +11351,23 @@
                 <w:sz w:val="24"/>
                 <w:szCs w:val="24"/>
               </w:rPr>
-              <w:t>{{reamrk</w:t>
+              <w:t>{{rem</w:t>
+            </w:r>
+            <w:r>
+              <w:rPr>
+                <w:rFonts w:asciiTheme="majorBidi" w:hAnsiTheme="majorBidi" w:cstheme="majorBidi"/>
+                <w:sz w:val="24"/>
+                <w:szCs w:val="24"/>
+              </w:rPr>
+              <w:t>a</w:t>
+            </w:r>
+            <w:r>
+              <w:rPr>
+                <w:rFonts w:asciiTheme="majorBidi" w:hAnsiTheme="majorBidi" w:cstheme="majorBidi"/>
+                <w:sz w:val="24"/>
+                <w:szCs w:val="24"/>
+              </w:rPr>
+              <w:t>rk</w:t>
             </w:r>
             <w:r>
               <w:rPr>
@@ -11695,7 +11659,23 @@
                 <w:sz w:val="24"/>
                 <w:szCs w:val="24"/>
               </w:rPr>
-              <w:t>{{reamrk</w:t>
+              <w:t>{{rem</w:t>
+            </w:r>
+            <w:r>
+              <w:rPr>
+                <w:rFonts w:asciiTheme="majorBidi" w:hAnsiTheme="majorBidi" w:cstheme="majorBidi"/>
+                <w:sz w:val="24"/>
+                <w:szCs w:val="24"/>
+              </w:rPr>
+              <w:t>a</w:t>
+            </w:r>
+            <w:r>
+              <w:rPr>
+                <w:rFonts w:asciiTheme="majorBidi" w:hAnsiTheme="majorBidi" w:cstheme="majorBidi"/>
+                <w:sz w:val="24"/>
+                <w:szCs w:val="24"/>
+              </w:rPr>
+              <w:t>rk</w:t>
             </w:r>
             <w:r>
               <w:rPr>
@@ -11995,7 +11975,23 @@
                 <w:sz w:val="24"/>
                 <w:szCs w:val="24"/>
               </w:rPr>
-              <w:t>{{reamrk</w:t>
+              <w:t>{{rem</w:t>
+            </w:r>
+            <w:r>
+              <w:rPr>
+                <w:rFonts w:asciiTheme="majorBidi" w:hAnsiTheme="majorBidi" w:cstheme="majorBidi"/>
+                <w:sz w:val="24"/>
+                <w:szCs w:val="24"/>
+              </w:rPr>
+              <w:t>a</w:t>
+            </w:r>
+            <w:r>
+              <w:rPr>
+                <w:rFonts w:asciiTheme="majorBidi" w:hAnsiTheme="majorBidi" w:cstheme="majorBidi"/>
+                <w:sz w:val="24"/>
+                <w:szCs w:val="24"/>
+              </w:rPr>
+              <w:t>rk</w:t>
             </w:r>
             <w:r>
               <w:rPr>
@@ -12295,7 +12291,23 @@
                 <w:sz w:val="24"/>
                 <w:szCs w:val="24"/>
               </w:rPr>
-              <w:t>{{reamrk</w:t>
+              <w:t>{{rem</w:t>
+            </w:r>
+            <w:r>
+              <w:rPr>
+                <w:rFonts w:asciiTheme="majorBidi" w:hAnsiTheme="majorBidi" w:cstheme="majorBidi"/>
+                <w:sz w:val="24"/>
+                <w:szCs w:val="24"/>
+              </w:rPr>
+              <w:t>a</w:t>
+            </w:r>
+            <w:r>
+              <w:rPr>
+                <w:rFonts w:asciiTheme="majorBidi" w:hAnsiTheme="majorBidi" w:cstheme="majorBidi"/>
+                <w:sz w:val="24"/>
+                <w:szCs w:val="24"/>
+              </w:rPr>
+              <w:t>rk</w:t>
             </w:r>
             <w:r>
               <w:rPr>
@@ -12775,7 +12787,23 @@
                 <w:sz w:val="24"/>
                 <w:szCs w:val="24"/>
               </w:rPr>
-              <w:t>{{reamrk</w:t>
+              <w:t>{{rem</w:t>
+            </w:r>
+            <w:r>
+              <w:rPr>
+                <w:rFonts w:asciiTheme="majorBidi" w:hAnsiTheme="majorBidi" w:cstheme="majorBidi"/>
+                <w:sz w:val="24"/>
+                <w:szCs w:val="24"/>
+              </w:rPr>
+              <w:t>a</w:t>
+            </w:r>
+            <w:r>
+              <w:rPr>
+                <w:rFonts w:asciiTheme="majorBidi" w:hAnsiTheme="majorBidi" w:cstheme="majorBidi"/>
+                <w:sz w:val="24"/>
+                <w:szCs w:val="24"/>
+              </w:rPr>
+              <w:t>rk</w:t>
             </w:r>
             <w:r>
               <w:rPr>
@@ -13442,7 +13470,23 @@
                 <w:sz w:val="24"/>
                 <w:szCs w:val="24"/>
               </w:rPr>
-              <w:t>{{reamrk</w:t>
+              <w:t>{{rem</w:t>
+            </w:r>
+            <w:r>
+              <w:rPr>
+                <w:rFonts w:asciiTheme="majorBidi" w:hAnsiTheme="majorBidi" w:cstheme="majorBidi"/>
+                <w:sz w:val="24"/>
+                <w:szCs w:val="24"/>
+              </w:rPr>
+              <w:t>a</w:t>
+            </w:r>
+            <w:r>
+              <w:rPr>
+                <w:rFonts w:asciiTheme="majorBidi" w:hAnsiTheme="majorBidi" w:cstheme="majorBidi"/>
+                <w:sz w:val="24"/>
+                <w:szCs w:val="24"/>
+              </w:rPr>
+              <w:t>rk</w:t>
             </w:r>
             <w:r>
               <w:rPr>
@@ -13860,7 +13904,23 @@
                 <w:sz w:val="24"/>
                 <w:szCs w:val="24"/>
               </w:rPr>
-              <w:t>{{reamrk</w:t>
+              <w:t>{{rem</w:t>
+            </w:r>
+            <w:r>
+              <w:rPr>
+                <w:rFonts w:asciiTheme="majorBidi" w:hAnsiTheme="majorBidi" w:cstheme="majorBidi"/>
+                <w:sz w:val="24"/>
+                <w:szCs w:val="24"/>
+              </w:rPr>
+              <w:t>a</w:t>
+            </w:r>
+            <w:r>
+              <w:rPr>
+                <w:rFonts w:asciiTheme="majorBidi" w:hAnsiTheme="majorBidi" w:cstheme="majorBidi"/>
+                <w:sz w:val="24"/>
+                <w:szCs w:val="24"/>
+              </w:rPr>
+              <w:t>rk</w:t>
             </w:r>
             <w:r>
               <w:rPr>
@@ -14313,7 +14373,23 @@
                 <w:sz w:val="24"/>
                 <w:szCs w:val="24"/>
               </w:rPr>
-              <w:t>{{reamrk</w:t>
+              <w:t>{{rem</w:t>
+            </w:r>
+            <w:r>
+              <w:rPr>
+                <w:rFonts w:asciiTheme="majorBidi" w:hAnsiTheme="majorBidi" w:cstheme="majorBidi"/>
+                <w:sz w:val="24"/>
+                <w:szCs w:val="24"/>
+              </w:rPr>
+              <w:t>a</w:t>
+            </w:r>
+            <w:r>
+              <w:rPr>
+                <w:rFonts w:asciiTheme="majorBidi" w:hAnsiTheme="majorBidi" w:cstheme="majorBidi"/>
+                <w:sz w:val="24"/>
+                <w:szCs w:val="24"/>
+              </w:rPr>
+              <w:t>rk</w:t>
             </w:r>
             <w:r>
               <w:rPr>
@@ -14773,7 +14849,23 @@
                 <w:sz w:val="24"/>
                 <w:szCs w:val="24"/>
               </w:rPr>
-              <w:t>{{reamrk</w:t>
+              <w:t>{{rem</w:t>
+            </w:r>
+            <w:r>
+              <w:rPr>
+                <w:rFonts w:asciiTheme="majorBidi" w:hAnsiTheme="majorBidi" w:cstheme="majorBidi"/>
+                <w:sz w:val="24"/>
+                <w:szCs w:val="24"/>
+              </w:rPr>
+              <w:t>a</w:t>
+            </w:r>
+            <w:r>
+              <w:rPr>
+                <w:rFonts w:asciiTheme="majorBidi" w:hAnsiTheme="majorBidi" w:cstheme="majorBidi"/>
+                <w:sz w:val="24"/>
+                <w:szCs w:val="24"/>
+              </w:rPr>
+              <w:t>rk</w:t>
             </w:r>
             <w:r>
               <w:rPr>
@@ -15153,7 +15245,23 @@
                 <w:sz w:val="24"/>
                 <w:szCs w:val="24"/>
               </w:rPr>
-              <w:t>{{reamrk</w:t>
+              <w:t>{{rem</w:t>
+            </w:r>
+            <w:r>
+              <w:rPr>
+                <w:rFonts w:asciiTheme="majorBidi" w:hAnsiTheme="majorBidi" w:cstheme="majorBidi"/>
+                <w:sz w:val="24"/>
+                <w:szCs w:val="24"/>
+              </w:rPr>
+              <w:t>a</w:t>
+            </w:r>
+            <w:r>
+              <w:rPr>
+                <w:rFonts w:asciiTheme="majorBidi" w:hAnsiTheme="majorBidi" w:cstheme="majorBidi"/>
+                <w:sz w:val="24"/>
+                <w:szCs w:val="24"/>
+              </w:rPr>
+              <w:t>rk</w:t>
             </w:r>
             <w:r>
               <w:rPr>
@@ -17855,29 +17963,7 @@
                 <w:sz w:val="24"/>
                 <w:szCs w:val="24"/>
               </w:rPr>
-              <w:t>L</w:t>
-            </w:r>
-            <w:proofErr w:type="gramStart"/>
-            <w:r>
-              <w:rPr>
-                <w:rFonts w:asciiTheme="majorBidi" w:hAnsiTheme="majorBidi" w:cstheme="majorBidi"/>
-                <w:b/>
-                <w:bCs/>
-                <w:sz w:val="24"/>
-                <w:szCs w:val="24"/>
-              </w:rPr>
-              <w:t>1,L</w:t>
-            </w:r>
-            <w:proofErr w:type="gramEnd"/>
-            <w:r>
-              <w:rPr>
-                <w:rFonts w:asciiTheme="majorBidi" w:hAnsiTheme="majorBidi" w:cstheme="majorBidi"/>
-                <w:b/>
-                <w:bCs/>
-                <w:sz w:val="24"/>
-                <w:szCs w:val="24"/>
-              </w:rPr>
-              <w:t>2</w:t>
+              <w:t>L1,L2</w:t>
             </w:r>
           </w:p>
         </w:tc>
@@ -17906,29 +17992,7 @@
                 <w:sz w:val="24"/>
                 <w:szCs w:val="24"/>
               </w:rPr>
-              <w:t>L</w:t>
-            </w:r>
-            <w:proofErr w:type="gramStart"/>
-            <w:r>
-              <w:rPr>
-                <w:rFonts w:asciiTheme="majorBidi" w:hAnsiTheme="majorBidi" w:cstheme="majorBidi"/>
-                <w:b/>
-                <w:bCs/>
-                <w:sz w:val="24"/>
-                <w:szCs w:val="24"/>
-              </w:rPr>
-              <w:t>1,L</w:t>
-            </w:r>
-            <w:proofErr w:type="gramEnd"/>
-            <w:r>
-              <w:rPr>
-                <w:rFonts w:asciiTheme="majorBidi" w:hAnsiTheme="majorBidi" w:cstheme="majorBidi"/>
-                <w:b/>
-                <w:bCs/>
-                <w:sz w:val="24"/>
-                <w:szCs w:val="24"/>
-              </w:rPr>
-              <w:t>3</w:t>
+              <w:t>L1,L3</w:t>
             </w:r>
           </w:p>
         </w:tc>
@@ -17957,29 +18021,7 @@
                 <w:sz w:val="24"/>
                 <w:szCs w:val="24"/>
               </w:rPr>
-              <w:t>L</w:t>
-            </w:r>
-            <w:proofErr w:type="gramStart"/>
-            <w:r>
-              <w:rPr>
-                <w:rFonts w:asciiTheme="majorBidi" w:hAnsiTheme="majorBidi" w:cstheme="majorBidi"/>
-                <w:b/>
-                <w:bCs/>
-                <w:sz w:val="24"/>
-                <w:szCs w:val="24"/>
-              </w:rPr>
-              <w:t>2,L</w:t>
-            </w:r>
-            <w:proofErr w:type="gramEnd"/>
-            <w:r>
-              <w:rPr>
-                <w:rFonts w:asciiTheme="majorBidi" w:hAnsiTheme="majorBidi" w:cstheme="majorBidi"/>
-                <w:b/>
-                <w:bCs/>
-                <w:sz w:val="24"/>
-                <w:szCs w:val="24"/>
-              </w:rPr>
-              <w:t>3</w:t>
+              <w:t>L2,L3</w:t>
             </w:r>
           </w:p>
         </w:tc>
@@ -28989,7 +29031,6 @@
       </w:rPr>
       <w:t>Y1</w:t>
     </w:r>
-    <w:proofErr w:type="gramStart"/>
     <w:r>
       <w:rPr>
         <w:rFonts w:ascii="Angsana New" w:hAnsi="Angsana New" w:cs="Angsana New"/>
@@ -28998,18 +29039,7 @@
         <w:sz w:val="36"/>
         <w:szCs w:val="36"/>
       </w:rPr>
-      <w:t>) :</w:t>
-    </w:r>
-    <w:proofErr w:type="gramEnd"/>
-    <w:r>
-      <w:rPr>
-        <w:rFonts w:ascii="Angsana New" w:hAnsi="Angsana New" w:cs="Angsana New"/>
-        <w:b/>
-        <w:bCs/>
-        <w:sz w:val="36"/>
-        <w:szCs w:val="36"/>
-      </w:rPr>
-      <w:t xml:space="preserve"> POINT MACHINE</w:t>
+      <w:t>) : POINT MACHINE</w:t>
     </w:r>
     <w:r>
       <w:rPr>
@@ -29482,6 +29512,7 @@
   <w:style w:type="character" w:default="1" w:styleId="DefaultParagraphFont">
     <w:name w:val="Default Paragraph Font"/>
     <w:uiPriority w:val="1"/>
+    <w:semiHidden/>
     <w:unhideWhenUsed/>
   </w:style>
   <w:style w:type="table" w:default="1" w:styleId="TableNormal">

</xml_diff>